<commit_message>
Fundamentals Final exam prep
</commit_message>
<xml_diff>
--- a/2.Java Fundamentals/src/L11FINAL_EXAMS/T00Preparion2/Final-Exam-Preparation-26-Nov-2021.docx
+++ b/2.Java Fundamentals/src/L11FINAL_EXAMS/T00Preparion2/Final-Exam-Preparation-26-Nov-2021.docx
@@ -1,10 +1,10 @@
 
 <file path=word/document.xml><?xml version="1.0" encoding="utf-8"?>
-<w:document xmlns:wpc="http://schemas.microsoft.com/office/word/2010/wordprocessingCanvas" xmlns:cx="http://schemas.microsoft.com/office/drawing/2014/chartex" xmlns:cx1="http://schemas.microsoft.com/office/drawing/2015/9/8/chartex" xmlns:mc="http://schemas.openxmlformats.org/markup-compatibility/2006" xmlns:o="urn:schemas-microsoft-com:office:office" xmlns:r="http://schemas.openxmlformats.org/officeDocument/2006/relationships" xmlns:m="http://schemas.openxmlformats.org/officeDocument/2006/math" xmlns:v="urn:schemas-microsoft-com:vml" xmlns:wp14="http://schemas.microsoft.com/office/word/2010/wordprocessingDrawing" xmlns:wp="http://schemas.openxmlformats.org/drawingml/2006/wordprocessingDrawing" xmlns:w10="urn:schemas-microsoft-com:office:word" xmlns:w="http://schemas.openxmlformats.org/wordprocessingml/2006/main" xmlns:w14="http://schemas.microsoft.com/office/word/2010/wordml" xmlns:w15="http://schemas.microsoft.com/office/word/2012/wordml" xmlns:w16se="http://schemas.microsoft.com/office/word/2015/wordml/symex" xmlns:wpg="http://schemas.microsoft.com/office/word/2010/wordprocessingGroup" xmlns:wpi="http://schemas.microsoft.com/office/word/2010/wordprocessingInk" xmlns:wne="http://schemas.microsoft.com/office/word/2006/wordml" xmlns:wps="http://schemas.microsoft.com/office/word/2010/wordprocessingShape" mc:Ignorable="w14 w15 w16se wp14">
+<w:document xmlns:wpc="http://schemas.microsoft.com/office/word/2010/wordprocessingCanvas" xmlns:cx="http://schemas.microsoft.com/office/drawing/2014/chartex" xmlns:cx1="http://schemas.microsoft.com/office/drawing/2015/9/8/chartex" xmlns:cx2="http://schemas.microsoft.com/office/drawing/2015/10/21/chartex" xmlns:cx3="http://schemas.microsoft.com/office/drawing/2016/5/9/chartex" xmlns:cx4="http://schemas.microsoft.com/office/drawing/2016/5/10/chartex" xmlns:cx5="http://schemas.microsoft.com/office/drawing/2016/5/11/chartex" xmlns:cx6="http://schemas.microsoft.com/office/drawing/2016/5/12/chartex" xmlns:cx7="http://schemas.microsoft.com/office/drawing/2016/5/13/chartex" xmlns:cx8="http://schemas.microsoft.com/office/drawing/2016/5/14/chartex" xmlns:mc="http://schemas.openxmlformats.org/markup-compatibility/2006" xmlns:aink="http://schemas.microsoft.com/office/drawing/2016/ink" xmlns:am3d="http://schemas.microsoft.com/office/drawing/2017/model3d" xmlns:o="urn:schemas-microsoft-com:office:office" xmlns:r="http://schemas.openxmlformats.org/officeDocument/2006/relationships" xmlns:m="http://schemas.openxmlformats.org/officeDocument/2006/math" xmlns:v="urn:schemas-microsoft-com:vml" xmlns:wp14="http://schemas.microsoft.com/office/word/2010/wordprocessingDrawing" xmlns:wp="http://schemas.openxmlformats.org/drawingml/2006/wordprocessingDrawing" xmlns:w10="urn:schemas-microsoft-com:office:word" xmlns:w="http://schemas.openxmlformats.org/wordprocessingml/2006/main" xmlns:w14="http://schemas.microsoft.com/office/word/2010/wordml" xmlns:w15="http://schemas.microsoft.com/office/word/2012/wordml" xmlns:w16cex="http://schemas.microsoft.com/office/word/2018/wordml/cex" xmlns:w16cid="http://schemas.microsoft.com/office/word/2016/wordml/cid" xmlns:w16="http://schemas.microsoft.com/office/word/2018/wordml" xmlns:w16se="http://schemas.microsoft.com/office/word/2015/wordml/symex" xmlns:wpg="http://schemas.microsoft.com/office/word/2010/wordprocessingGroup" xmlns:wpi="http://schemas.microsoft.com/office/word/2010/wordprocessingInk" xmlns:wne="http://schemas.microsoft.com/office/word/2006/wordml" xmlns:wps="http://schemas.microsoft.com/office/word/2010/wordprocessingShape" mc:Ignorable="w14 w15 w16se w16cid w16 w16cex wp14">
   <w:body>
     <w:p>
       <w:pPr>
-        <w:pStyle w:val="Heading1"/>
+        <w:pStyle w:val="1"/>
         <w:jc w:val="center"/>
       </w:pPr>
       <w:r>
@@ -16,14 +16,14 @@
     </w:p>
     <w:p>
       <w:pPr>
-        <w:pStyle w:val="Heading2"/>
+        <w:pStyle w:val="2"/>
         <w:numPr>
           <w:ilvl w:val="0"/>
           <w:numId w:val="1"/>
         </w:numPr>
       </w:pPr>
       <w:r>
-        <w:t>Password Reset</w:t>
+        <w:t>World Tour</w:t>
       </w:r>
     </w:p>
     <w:p>
@@ -41,7 +41,7 @@
       <w:hyperlink r:id="rId8" w:anchor="0" w:history="1">
         <w:r>
           <w:rPr>
-            <w:rStyle w:val="Hyperlink"/>
+            <w:rStyle w:val="a9"/>
             <w:b/>
           </w:rPr>
           <w:t>https://judge.softuni.bg/Contests/Practice/Index/2518#0</w:t>
@@ -129,7 +129,7 @@
     </w:p>
     <w:p>
       <w:pPr>
-        <w:pStyle w:val="ListParagraph"/>
+        <w:pStyle w:val="ac"/>
         <w:numPr>
           <w:ilvl w:val="0"/>
           <w:numId w:val="13"/>
@@ -190,7 +190,7 @@
     </w:p>
     <w:p>
       <w:pPr>
-        <w:pStyle w:val="ListParagraph"/>
+        <w:pStyle w:val="ac"/>
         <w:numPr>
           <w:ilvl w:val="0"/>
           <w:numId w:val="13"/>
@@ -206,166 +206,84 @@
           <w:b/>
           <w:bCs/>
         </w:rPr>
-        <w:t>Remove Stop:{</w:t>
-      </w:r>
-      <w:proofErr w:type="spellStart"/>
-      <w:r>
-        <w:rPr>
-          <w:rFonts w:ascii="Consolas" w:hAnsi="Consolas"/>
+        <w:t>Remove Stop:{start_index}:{end_index}</w:t>
+      </w:r>
+      <w:r>
+        <w:t xml:space="preserve"> – </w:t>
+      </w:r>
+      <w:r>
+        <w:rPr>
           <w:b/>
           <w:bCs/>
         </w:rPr>
-        <w:t>start_index</w:t>
-      </w:r>
-      <w:proofErr w:type="spellEnd"/>
-      <w:r>
-        <w:rPr>
-          <w:rFonts w:ascii="Consolas" w:hAnsi="Consolas"/>
+        <w:t>remove</w:t>
+      </w:r>
+      <w:r>
+        <w:t xml:space="preserve"> the elements of the string from the </w:t>
+      </w:r>
+      <w:r>
+        <w:rPr>
           <w:b/>
           <w:bCs/>
         </w:rPr>
-        <w:t>}:{</w:t>
-      </w:r>
-      <w:proofErr w:type="spellStart"/>
-      <w:r>
-        <w:rPr>
-          <w:rFonts w:ascii="Consolas" w:hAnsi="Consolas"/>
+        <w:t>starting index</w:t>
+      </w:r>
+      <w:r>
+        <w:t xml:space="preserve"> to the </w:t>
+      </w:r>
+      <w:r>
+        <w:rPr>
           <w:b/>
           <w:bCs/>
         </w:rPr>
-        <w:t>end_index</w:t>
-      </w:r>
-      <w:proofErr w:type="spellEnd"/>
-      <w:r>
-        <w:rPr>
-          <w:rFonts w:ascii="Consolas" w:hAnsi="Consolas"/>
+        <w:t>end index</w:t>
+      </w:r>
+      <w:r>
+        <w:t xml:space="preserve"> (</w:t>
+      </w:r>
+      <w:r>
+        <w:rPr>
           <w:b/>
           <w:bCs/>
         </w:rPr>
-        <w:t>}</w:t>
-      </w:r>
-      <w:r>
-        <w:t xml:space="preserve"> – </w:t>
+        <w:t>inclusive</w:t>
+      </w:r>
+      <w:r>
+        <w:t xml:space="preserve">) if </w:t>
       </w:r>
       <w:r>
         <w:rPr>
           <w:b/>
           <w:bCs/>
         </w:rPr>
-        <w:t>remove</w:t>
-      </w:r>
-      <w:r>
-        <w:t xml:space="preserve"> the elements of the string from the </w:t>
+        <w:t>both</w:t>
+      </w:r>
+      <w:r>
+        <w:t xml:space="preserve"> indices are </w:t>
       </w:r>
       <w:r>
         <w:rPr>
           <w:b/>
           <w:bCs/>
         </w:rPr>
-        <w:t>starting index</w:t>
-      </w:r>
-      <w:r>
-        <w:t xml:space="preserve"> to the </w:t>
-      </w:r>
-      <w:r>
-        <w:rPr>
-          <w:b/>
-          <w:bCs/>
-        </w:rPr>
-        <w:t>end index</w:t>
-      </w:r>
-      <w:r>
-        <w:t xml:space="preserve"> (</w:t>
-      </w:r>
-      <w:r>
-        <w:rPr>
-          <w:b/>
-          <w:bCs/>
-        </w:rPr>
-        <w:t>inclusive</w:t>
-      </w:r>
-      <w:r>
-        <w:t xml:space="preserve">) if </w:t>
-      </w:r>
-      <w:r>
-        <w:rPr>
-          <w:b/>
-          <w:bCs/>
-        </w:rPr>
-        <w:t>both</w:t>
-      </w:r>
-      <w:r>
-        <w:t xml:space="preserve"> indices are </w:t>
-      </w:r>
-      <w:r>
-        <w:rPr>
-          <w:b/>
-          <w:bCs/>
-        </w:rPr>
         <w:t>valid</w:t>
       </w:r>
     </w:p>
     <w:p>
       <w:pPr>
-        <w:pStyle w:val="ListParagraph"/>
+        <w:pStyle w:val="ac"/>
         <w:numPr>
           <w:ilvl w:val="0"/>
           <w:numId w:val="13"/>
         </w:numPr>
       </w:pPr>
-      <w:proofErr w:type="gramStart"/>
       <w:r>
         <w:rPr>
           <w:rFonts w:ascii="Consolas" w:hAnsi="Consolas"/>
           <w:b/>
           <w:bCs/>
         </w:rPr>
-        <w:t>Switch:</w:t>
-      </w:r>
-      <w:proofErr w:type="gramEnd"/>
-      <w:r>
-        <w:rPr>
-          <w:rFonts w:ascii="Consolas" w:hAnsi="Consolas"/>
-          <w:b/>
-          <w:bCs/>
-        </w:rPr>
-        <w:t>{</w:t>
-      </w:r>
-      <w:proofErr w:type="spellStart"/>
-      <w:r>
-        <w:rPr>
-          <w:rFonts w:ascii="Consolas" w:hAnsi="Consolas"/>
-          <w:b/>
-          <w:bCs/>
-        </w:rPr>
-        <w:t>old_string</w:t>
-      </w:r>
-      <w:proofErr w:type="spellEnd"/>
-      <w:r>
-        <w:rPr>
-          <w:rFonts w:ascii="Consolas" w:hAnsi="Consolas"/>
-          <w:b/>
-          <w:bCs/>
-        </w:rPr>
-        <w:t>}:{</w:t>
-      </w:r>
-      <w:proofErr w:type="spellStart"/>
-      <w:r>
-        <w:rPr>
-          <w:rFonts w:ascii="Consolas" w:hAnsi="Consolas"/>
-          <w:b/>
-          <w:bCs/>
-        </w:rPr>
-        <w:t>new_string</w:t>
-      </w:r>
-      <w:proofErr w:type="spellEnd"/>
-      <w:r>
-        <w:rPr>
-          <w:rFonts w:ascii="Consolas" w:hAnsi="Consolas"/>
-          <w:b/>
-          <w:bCs/>
-        </w:rPr>
-        <w:t>}</w:t>
+        <w:t>Switch:{old_string}:{new_string}</w:t>
       </w:r>
       <w:r>
         <w:t xml:space="preserve"> – if the </w:t>
@@ -458,7 +376,7 @@
     </w:p>
     <w:p>
       <w:pPr>
-        <w:pStyle w:val="Heading3"/>
+        <w:pStyle w:val="3"/>
       </w:pPr>
       <w:r>
         <w:t>Output</w:t>
@@ -466,7 +384,7 @@
     </w:p>
     <w:p>
       <w:pPr>
-        <w:pStyle w:val="ListParagraph"/>
+        <w:pStyle w:val="ac"/>
         <w:numPr>
           <w:ilvl w:val="0"/>
           <w:numId w:val="12"/>
@@ -478,7 +396,7 @@
     </w:p>
     <w:p>
       <w:pPr>
-        <w:pStyle w:val="Heading3"/>
+        <w:pStyle w:val="3"/>
         <w:rPr>
           <w:noProof/>
           <w:lang w:val="en-GB"/>
@@ -866,7 +784,6 @@
               </w:rPr>
               <w:t xml:space="preserve"> </w:t>
             </w:r>
-            <w:proofErr w:type="spellStart"/>
             <w:r>
               <w:rPr>
                 <w:rFonts w:ascii="Consolas" w:eastAsia="Calibri" w:hAnsi="Consolas" w:cs="Times New Roman"/>
@@ -874,7 +791,6 @@
               </w:rPr>
               <w:t>Azərbaycan</w:t>
             </w:r>
-            <w:proofErr w:type="spellEnd"/>
           </w:p>
           <w:p>
             <w:pPr>
@@ -972,12 +888,10 @@
           <w:lang w:eastAsia="ja-JP"/>
         </w:rPr>
       </w:pPr>
-      <w:bookmarkStart w:id="0" w:name="_GoBack"/>
-      <w:bookmarkEnd w:id="0"/>
     </w:p>
     <w:p>
       <w:pPr>
-        <w:pStyle w:val="Heading2"/>
+        <w:pStyle w:val="2"/>
         <w:numPr>
           <w:ilvl w:val="0"/>
           <w:numId w:val="1"/>
@@ -1002,7 +916,7 @@
       <w:hyperlink r:id="rId9" w:anchor="1" w:history="1">
         <w:r>
           <w:rPr>
-            <w:rStyle w:val="Hyperlink"/>
+            <w:rStyle w:val="a9"/>
             <w:b/>
           </w:rPr>
           <w:t>https://judge.softuni.bg/Contests/Practice/Index/2302#1</w:t>
@@ -1011,15 +925,7 @@
     </w:p>
     <w:p>
       <w:r>
-        <w:t xml:space="preserve">Your task is to write program which extracts </w:t>
-      </w:r>
-      <w:proofErr w:type="spellStart"/>
-      <w:r>
-        <w:t>emojis</w:t>
-      </w:r>
-      <w:proofErr w:type="spellEnd"/>
-      <w:r>
-        <w:t xml:space="preserve"> from a text and find the threshold based on the input.</w:t>
+        <w:t>Your task is to write program which extracts emojis from a text and find the threshold based on the input.</w:t>
       </w:r>
     </w:p>
     <w:p>
@@ -1079,7 +985,7 @@
     </w:p>
     <w:p>
       <w:pPr>
-        <w:pStyle w:val="ListParagraph"/>
+        <w:pStyle w:val="ac"/>
         <w:numPr>
           <w:ilvl w:val="0"/>
           <w:numId w:val="2"/>
@@ -1127,7 +1033,7 @@
     </w:p>
     <w:p>
       <w:pPr>
-        <w:pStyle w:val="ListParagraph"/>
+        <w:pStyle w:val="ac"/>
         <w:numPr>
           <w:ilvl w:val="0"/>
           <w:numId w:val="2"/>
@@ -1163,7 +1069,7 @@
     </w:p>
     <w:p>
       <w:pPr>
-        <w:pStyle w:val="ListParagraph"/>
+        <w:pStyle w:val="ac"/>
         <w:numPr>
           <w:ilvl w:val="0"/>
           <w:numId w:val="2"/>
@@ -1187,7 +1093,7 @@
     </w:p>
     <w:p>
       <w:pPr>
-        <w:pStyle w:val="ListParagraph"/>
+        <w:pStyle w:val="ac"/>
         <w:numPr>
           <w:ilvl w:val="0"/>
           <w:numId w:val="2"/>
@@ -1222,13 +1128,8 @@
         </w:rPr>
       </w:pPr>
       <w:r>
-        <w:t xml:space="preserve">Examples of valid </w:t>
-      </w:r>
-      <w:proofErr w:type="spellStart"/>
-      <w:r>
-        <w:t>emojis</w:t>
-      </w:r>
-      <w:proofErr w:type="spellEnd"/>
+        <w:t>Examples of valid emojis</w:t>
+      </w:r>
       <w:r>
         <w:rPr>
           <w:b/>
@@ -1291,15 +1192,7 @@
     </w:p>
     <w:p>
       <w:r>
-        <w:t xml:space="preserve">Examples of invalid </w:t>
-      </w:r>
-      <w:proofErr w:type="spellStart"/>
-      <w:r>
-        <w:t>emojis</w:t>
-      </w:r>
-      <w:proofErr w:type="spellEnd"/>
-      <w:r>
-        <w:t xml:space="preserve">: </w:t>
+        <w:t xml:space="preserve">Examples of invalid emojis: </w:t>
       </w:r>
       <w:r>
         <w:rPr>
@@ -1365,16 +1258,8 @@
         <w:rPr>
           <w:b/>
         </w:rPr>
-        <w:t xml:space="preserve">all valid </w:t>
-      </w:r>
-      <w:proofErr w:type="spellStart"/>
-      <w:r>
-        <w:rPr>
-          <w:b/>
-        </w:rPr>
-        <w:t>emojis</w:t>
-      </w:r>
-      <w:proofErr w:type="spellEnd"/>
+        <w:t>all valid emojis</w:t>
+      </w:r>
       <w:r>
         <w:t xml:space="preserve"> in the text and calculate their </w:t>
       </w:r>
@@ -1409,7 +1294,7 @@
     <w:p>
       <w:pPr>
         <w:rPr>
-          <w:rStyle w:val="Strong"/>
+          <w:rStyle w:val="ab"/>
           <w:noProof/>
         </w:rPr>
       </w:pPr>
@@ -1490,15 +1375,7 @@
         </w:rPr>
       </w:pPr>
       <w:r>
-        <w:t xml:space="preserve">You need to print the result of cool threshold and after that to take all </w:t>
-      </w:r>
-      <w:proofErr w:type="spellStart"/>
-      <w:r>
-        <w:t>emojis</w:t>
-      </w:r>
-      <w:proofErr w:type="spellEnd"/>
-      <w:r>
-        <w:t xml:space="preserve"> out of the text, count them and print the </w:t>
+        <w:t xml:space="preserve">You need to print the result of cool threshold and after that to take all emojis out of the text, count them and print the </w:t>
       </w:r>
       <w:r>
         <w:rPr>
@@ -1513,7 +1390,7 @@
     </w:p>
     <w:p>
       <w:pPr>
-        <w:pStyle w:val="Heading3"/>
+        <w:pStyle w:val="3"/>
       </w:pPr>
       <w:r>
         <w:t>Input</w:t>
@@ -1521,7 +1398,7 @@
     </w:p>
     <w:p>
       <w:pPr>
-        <w:pStyle w:val="ListParagraph"/>
+        <w:pStyle w:val="ac"/>
         <w:numPr>
           <w:ilvl w:val="0"/>
           <w:numId w:val="4"/>
@@ -1533,7 +1410,7 @@
     </w:p>
     <w:p>
       <w:pPr>
-        <w:pStyle w:val="Heading3"/>
+        <w:pStyle w:val="3"/>
       </w:pPr>
       <w:r>
         <w:t>Output</w:t>
@@ -1541,7 +1418,7 @@
     </w:p>
     <w:p>
       <w:pPr>
-        <w:pStyle w:val="ListParagraph"/>
+        <w:pStyle w:val="ac"/>
         <w:numPr>
           <w:ilvl w:val="0"/>
           <w:numId w:val="4"/>
@@ -1562,7 +1439,7 @@
     </w:p>
     <w:p>
       <w:pPr>
-        <w:pStyle w:val="ListParagraph"/>
+        <w:pStyle w:val="ac"/>
         <w:numPr>
           <w:ilvl w:val="0"/>
           <w:numId w:val="3"/>
@@ -1590,7 +1467,7 @@
       </w:r>
       <w:r>
         <w:rPr>
-          <w:rStyle w:val="Strong"/>
+          <w:rStyle w:val="ab"/>
         </w:rPr>
         <w:t>print the</w:t>
       </w:r>
@@ -1599,18 +1476,10 @@
       </w:r>
       <w:r>
         <w:rPr>
-          <w:rStyle w:val="Strong"/>
-        </w:rPr>
-        <w:t xml:space="preserve">count of all </w:t>
-      </w:r>
-      <w:proofErr w:type="spellStart"/>
-      <w:r>
-        <w:rPr>
-          <w:rStyle w:val="Strong"/>
-        </w:rPr>
-        <w:t>emojis</w:t>
-      </w:r>
-      <w:proofErr w:type="spellEnd"/>
+          <w:rStyle w:val="ab"/>
+        </w:rPr>
+        <w:t>count of all emojis</w:t>
+      </w:r>
       <w:r>
         <w:t xml:space="preserve"> found in the text in format:</w:t>
       </w:r>
@@ -1681,7 +1550,7 @@
     </w:p>
     <w:p>
       <w:pPr>
-        <w:pStyle w:val="Heading3"/>
+        <w:pStyle w:val="3"/>
         <w:rPr>
           <w:noProof/>
           <w:lang w:val="en-GB"/>
@@ -1702,7 +1571,7 @@
     </w:p>
     <w:p>
       <w:pPr>
-        <w:pStyle w:val="Heading3"/>
+        <w:pStyle w:val="3"/>
         <w:rPr>
           <w:noProof/>
           <w:lang w:val="en-GB"/>
@@ -3224,7 +3093,7 @@
     </w:tbl>
     <w:p>
       <w:pPr>
-        <w:pStyle w:val="Heading2"/>
+        <w:pStyle w:val="2"/>
         <w:numPr>
           <w:ilvl w:val="0"/>
           <w:numId w:val="1"/>
@@ -3252,7 +3121,7 @@
       <w:hyperlink r:id="rId10" w:anchor="2" w:history="1">
         <w:r>
           <w:rPr>
-            <w:rStyle w:val="Hyperlink"/>
+            <w:rStyle w:val="a9"/>
             <w:b/>
           </w:rPr>
           <w:t>https://judge.softuni.bg/Contests/Practice/Index/2303#2</w:t>
@@ -3330,7 +3199,7 @@
     </w:p>
     <w:p>
       <w:pPr>
-        <w:pStyle w:val="ListParagraph"/>
+        <w:pStyle w:val="ac"/>
         <w:numPr>
           <w:ilvl w:val="0"/>
           <w:numId w:val="6"/>
@@ -3386,7 +3255,7 @@
     </w:p>
     <w:p>
       <w:pPr>
-        <w:pStyle w:val="ListParagraph"/>
+        <w:pStyle w:val="ac"/>
         <w:numPr>
           <w:ilvl w:val="0"/>
           <w:numId w:val="6"/>
@@ -3547,7 +3416,7 @@
     </w:p>
     <w:p>
       <w:pPr>
-        <w:pStyle w:val="ListParagraph"/>
+        <w:pStyle w:val="ac"/>
         <w:numPr>
           <w:ilvl w:val="0"/>
           <w:numId w:val="9"/>
@@ -3592,7 +3461,7 @@
     </w:p>
     <w:p>
       <w:pPr>
-        <w:pStyle w:val="ListParagraph"/>
+        <w:pStyle w:val="ac"/>
         <w:numPr>
           <w:ilvl w:val="0"/>
           <w:numId w:val="9"/>
@@ -3604,7 +3473,7 @@
     </w:p>
     <w:p>
       <w:pPr>
-        <w:pStyle w:val="ListParagraph"/>
+        <w:pStyle w:val="ac"/>
         <w:numPr>
           <w:ilvl w:val="1"/>
           <w:numId w:val="9"/>
@@ -3649,7 +3518,7 @@
     </w:p>
     <w:p>
       <w:pPr>
-        <w:pStyle w:val="ListParagraph"/>
+        <w:pStyle w:val="ac"/>
         <w:numPr>
           <w:ilvl w:val="0"/>
           <w:numId w:val="10"/>
@@ -3666,7 +3535,7 @@
     </w:p>
     <w:p>
       <w:pPr>
-        <w:pStyle w:val="ListParagraph"/>
+        <w:pStyle w:val="ac"/>
         <w:numPr>
           <w:ilvl w:val="1"/>
           <w:numId w:val="10"/>
@@ -3732,7 +3601,7 @@
     </w:p>
     <w:p>
       <w:pPr>
-        <w:pStyle w:val="ListParagraph"/>
+        <w:pStyle w:val="ac"/>
         <w:numPr>
           <w:ilvl w:val="0"/>
           <w:numId w:val="10"/>
@@ -3744,7 +3613,7 @@
     </w:p>
     <w:p>
       <w:pPr>
-        <w:pStyle w:val="ListParagraph"/>
+        <w:pStyle w:val="ac"/>
         <w:numPr>
           <w:ilvl w:val="1"/>
           <w:numId w:val="10"/>
@@ -3790,7 +3659,7 @@
     </w:p>
     <w:p>
       <w:pPr>
-        <w:pStyle w:val="ListParagraph"/>
+        <w:pStyle w:val="ac"/>
         <w:numPr>
           <w:ilvl w:val="0"/>
           <w:numId w:val="11"/>
@@ -3846,20 +3715,12 @@
         <w:t>200</w:t>
       </w:r>
       <w:r>
-        <w:t>. (</w:t>
-      </w:r>
-      <w:proofErr w:type="gramStart"/>
-      <w:r>
-        <w:t>the</w:t>
-      </w:r>
-      <w:proofErr w:type="gramEnd"/>
-      <w:r>
-        <w:t xml:space="preserve"> MP can’t go over the maximum value).</w:t>
+        <w:t>. (the MP can’t go over the maximum value).</w:t>
       </w:r>
     </w:p>
     <w:p>
       <w:pPr>
-        <w:pStyle w:val="ListParagraph"/>
+        <w:pStyle w:val="ac"/>
         <w:numPr>
           <w:ilvl w:val="0"/>
           <w:numId w:val="11"/>
@@ -3876,7 +3737,7 @@
     </w:p>
     <w:p>
       <w:pPr>
-        <w:pStyle w:val="ListParagraph"/>
+        <w:pStyle w:val="ac"/>
         <w:numPr>
           <w:ilvl w:val="1"/>
           <w:numId w:val="11"/>
@@ -3919,7 +3780,7 @@
     </w:p>
     <w:p>
       <w:pPr>
-        <w:pStyle w:val="ListParagraph"/>
+        <w:pStyle w:val="ac"/>
         <w:numPr>
           <w:ilvl w:val="0"/>
           <w:numId w:val="11"/>
@@ -3961,7 +3822,7 @@
     </w:p>
     <w:p>
       <w:pPr>
-        <w:pStyle w:val="ListParagraph"/>
+        <w:pStyle w:val="ac"/>
         <w:numPr>
           <w:ilvl w:val="0"/>
           <w:numId w:val="11"/>
@@ -3979,7 +3840,7 @@
     </w:p>
     <w:p>
       <w:pPr>
-        <w:pStyle w:val="ListParagraph"/>
+        <w:pStyle w:val="ac"/>
         <w:numPr>
           <w:ilvl w:val="1"/>
           <w:numId w:val="11"/>
@@ -4022,7 +3883,7 @@
     </w:p>
     <w:p>
       <w:pPr>
-        <w:pStyle w:val="Heading3"/>
+        <w:pStyle w:val="3"/>
       </w:pPr>
       <w:r>
         <w:lastRenderedPageBreak/>
@@ -4031,7 +3892,7 @@
     </w:p>
     <w:p>
       <w:pPr>
-        <w:pStyle w:val="ListParagraph"/>
+        <w:pStyle w:val="ac"/>
         <w:numPr>
           <w:ilvl w:val="0"/>
           <w:numId w:val="7"/>
@@ -4052,7 +3913,7 @@
     </w:p>
     <w:p>
       <w:pPr>
-        <w:pStyle w:val="ListParagraph"/>
+        <w:pStyle w:val="ac"/>
         <w:numPr>
           <w:ilvl w:val="0"/>
           <w:numId w:val="7"/>
@@ -4091,7 +3952,7 @@
     </w:p>
     <w:p>
       <w:pPr>
-        <w:pStyle w:val="ListParagraph"/>
+        <w:pStyle w:val="ac"/>
         <w:numPr>
           <w:ilvl w:val="0"/>
           <w:numId w:val="7"/>
@@ -4192,7 +4053,7 @@
     </w:p>
     <w:p>
       <w:pPr>
-        <w:pStyle w:val="Heading3"/>
+        <w:pStyle w:val="3"/>
       </w:pPr>
       <w:r>
         <w:t>Output</w:t>
@@ -4200,7 +4061,7 @@
     </w:p>
     <w:p>
       <w:pPr>
-        <w:pStyle w:val="ListParagraph"/>
+        <w:pStyle w:val="ac"/>
         <w:numPr>
           <w:ilvl w:val="0"/>
           <w:numId w:val="8"/>
@@ -4308,7 +4169,7 @@
     </w:p>
     <w:p>
       <w:pPr>
-        <w:pStyle w:val="Heading3"/>
+        <w:pStyle w:val="3"/>
       </w:pPr>
       <w:r>
         <w:t>Constraints</w:t>
@@ -4316,7 +4177,7 @@
     </w:p>
     <w:p>
       <w:pPr>
-        <w:pStyle w:val="ListParagraph"/>
+        <w:pStyle w:val="ac"/>
         <w:numPr>
           <w:ilvl w:val="0"/>
           <w:numId w:val="5"/>
@@ -4328,7 +4189,7 @@
     </w:p>
     <w:p>
       <w:pPr>
-        <w:pStyle w:val="ListParagraph"/>
+        <w:pStyle w:val="ac"/>
         <w:numPr>
           <w:ilvl w:val="0"/>
           <w:numId w:val="5"/>
@@ -4340,7 +4201,7 @@
     </w:p>
     <w:p>
       <w:pPr>
-        <w:pStyle w:val="ListParagraph"/>
+        <w:pStyle w:val="ac"/>
         <w:numPr>
           <w:ilvl w:val="0"/>
           <w:numId w:val="5"/>
@@ -4352,7 +4213,7 @@
     </w:p>
     <w:p>
       <w:pPr>
-        <w:pStyle w:val="Heading3"/>
+        <w:pStyle w:val="3"/>
         <w:rPr>
           <w:noProof/>
           <w:lang w:val="en-GB"/>
@@ -5476,7 +5337,7 @@
 </file>
 
 <file path=word/endnotes.xml><?xml version="1.0" encoding="utf-8"?>
-<w:endnotes xmlns:wpc="http://schemas.microsoft.com/office/word/2010/wordprocessingCanvas" xmlns:cx="http://schemas.microsoft.com/office/drawing/2014/chartex" xmlns:cx1="http://schemas.microsoft.com/office/drawing/2015/9/8/chartex" xmlns:mc="http://schemas.openxmlformats.org/markup-compatibility/2006" xmlns:o="urn:schemas-microsoft-com:office:office" xmlns:r="http://schemas.openxmlformats.org/officeDocument/2006/relationships" xmlns:m="http://schemas.openxmlformats.org/officeDocument/2006/math" xmlns:v="urn:schemas-microsoft-com:vml" xmlns:wp14="http://schemas.microsoft.com/office/word/2010/wordprocessingDrawing" xmlns:wp="http://schemas.openxmlformats.org/drawingml/2006/wordprocessingDrawing" xmlns:w10="urn:schemas-microsoft-com:office:word" xmlns:w="http://schemas.openxmlformats.org/wordprocessingml/2006/main" xmlns:w14="http://schemas.microsoft.com/office/word/2010/wordml" xmlns:w15="http://schemas.microsoft.com/office/word/2012/wordml" xmlns:w16se="http://schemas.microsoft.com/office/word/2015/wordml/symex" xmlns:wpg="http://schemas.microsoft.com/office/word/2010/wordprocessingGroup" xmlns:wpi="http://schemas.microsoft.com/office/word/2010/wordprocessingInk" xmlns:wne="http://schemas.microsoft.com/office/word/2006/wordml" xmlns:wps="http://schemas.microsoft.com/office/word/2010/wordprocessingShape" mc:Ignorable="w14 w15 w16se wp14">
+<w:endnotes xmlns:wpc="http://schemas.microsoft.com/office/word/2010/wordprocessingCanvas" xmlns:cx="http://schemas.microsoft.com/office/drawing/2014/chartex" xmlns:cx1="http://schemas.microsoft.com/office/drawing/2015/9/8/chartex" xmlns:cx2="http://schemas.microsoft.com/office/drawing/2015/10/21/chartex" xmlns:cx3="http://schemas.microsoft.com/office/drawing/2016/5/9/chartex" xmlns:cx4="http://schemas.microsoft.com/office/drawing/2016/5/10/chartex" xmlns:cx5="http://schemas.microsoft.com/office/drawing/2016/5/11/chartex" xmlns:cx6="http://schemas.microsoft.com/office/drawing/2016/5/12/chartex" xmlns:cx7="http://schemas.microsoft.com/office/drawing/2016/5/13/chartex" xmlns:cx8="http://schemas.microsoft.com/office/drawing/2016/5/14/chartex" xmlns:mc="http://schemas.openxmlformats.org/markup-compatibility/2006" xmlns:aink="http://schemas.microsoft.com/office/drawing/2016/ink" xmlns:am3d="http://schemas.microsoft.com/office/drawing/2017/model3d" xmlns:o="urn:schemas-microsoft-com:office:office" xmlns:r="http://schemas.openxmlformats.org/officeDocument/2006/relationships" xmlns:m="http://schemas.openxmlformats.org/officeDocument/2006/math" xmlns:v="urn:schemas-microsoft-com:vml" xmlns:wp14="http://schemas.microsoft.com/office/word/2010/wordprocessingDrawing" xmlns:wp="http://schemas.openxmlformats.org/drawingml/2006/wordprocessingDrawing" xmlns:w10="urn:schemas-microsoft-com:office:word" xmlns:w="http://schemas.openxmlformats.org/wordprocessingml/2006/main" xmlns:w14="http://schemas.microsoft.com/office/word/2010/wordml" xmlns:w15="http://schemas.microsoft.com/office/word/2012/wordml" xmlns:w16cex="http://schemas.microsoft.com/office/word/2018/wordml/cex" xmlns:w16cid="http://schemas.microsoft.com/office/word/2016/wordml/cid" xmlns:w16="http://schemas.microsoft.com/office/word/2018/wordml" xmlns:w16se="http://schemas.microsoft.com/office/word/2015/wordml/symex" xmlns:wpg="http://schemas.microsoft.com/office/word/2010/wordprocessingGroup" xmlns:wpi="http://schemas.microsoft.com/office/word/2010/wordprocessingInk" xmlns:wne="http://schemas.microsoft.com/office/word/2006/wordml" xmlns:wps="http://schemas.microsoft.com/office/word/2010/wordprocessingShape" mc:Ignorable="w14 w15 w16se w16cid w16 w16cex wp14">
   <w:endnote w:type="separator" w:id="-1">
     <w:p>
       <w:pPr>
@@ -5501,10 +5362,10 @@
 </file>
 
 <file path=word/footer1.xml><?xml version="1.0" encoding="utf-8"?>
-<w:ftr xmlns:wpc="http://schemas.microsoft.com/office/word/2010/wordprocessingCanvas" xmlns:cx="http://schemas.microsoft.com/office/drawing/2014/chartex" xmlns:cx1="http://schemas.microsoft.com/office/drawing/2015/9/8/chartex" xmlns:mc="http://schemas.openxmlformats.org/markup-compatibility/2006" xmlns:o="urn:schemas-microsoft-com:office:office" xmlns:r="http://schemas.openxmlformats.org/officeDocument/2006/relationships" xmlns:m="http://schemas.openxmlformats.org/officeDocument/2006/math" xmlns:v="urn:schemas-microsoft-com:vml" xmlns:wp14="http://schemas.microsoft.com/office/word/2010/wordprocessingDrawing" xmlns:wp="http://schemas.openxmlformats.org/drawingml/2006/wordprocessingDrawing" xmlns:w10="urn:schemas-microsoft-com:office:word" xmlns:w="http://schemas.openxmlformats.org/wordprocessingml/2006/main" xmlns:w14="http://schemas.microsoft.com/office/word/2010/wordml" xmlns:w15="http://schemas.microsoft.com/office/word/2012/wordml" xmlns:w16se="http://schemas.microsoft.com/office/word/2015/wordml/symex" xmlns:wpg="http://schemas.microsoft.com/office/word/2010/wordprocessingGroup" xmlns:wpi="http://schemas.microsoft.com/office/word/2010/wordprocessingInk" xmlns:wne="http://schemas.microsoft.com/office/word/2006/wordml" xmlns:wps="http://schemas.microsoft.com/office/word/2010/wordprocessingShape" mc:Ignorable="w14 w15 w16se wp14">
+<w:ftr xmlns:wpc="http://schemas.microsoft.com/office/word/2010/wordprocessingCanvas" xmlns:cx="http://schemas.microsoft.com/office/drawing/2014/chartex" xmlns:cx1="http://schemas.microsoft.com/office/drawing/2015/9/8/chartex" xmlns:cx2="http://schemas.microsoft.com/office/drawing/2015/10/21/chartex" xmlns:cx3="http://schemas.microsoft.com/office/drawing/2016/5/9/chartex" xmlns:cx4="http://schemas.microsoft.com/office/drawing/2016/5/10/chartex" xmlns:cx5="http://schemas.microsoft.com/office/drawing/2016/5/11/chartex" xmlns:cx6="http://schemas.microsoft.com/office/drawing/2016/5/12/chartex" xmlns:cx7="http://schemas.microsoft.com/office/drawing/2016/5/13/chartex" xmlns:cx8="http://schemas.microsoft.com/office/drawing/2016/5/14/chartex" xmlns:mc="http://schemas.openxmlformats.org/markup-compatibility/2006" xmlns:aink="http://schemas.microsoft.com/office/drawing/2016/ink" xmlns:am3d="http://schemas.microsoft.com/office/drawing/2017/model3d" xmlns:o="urn:schemas-microsoft-com:office:office" xmlns:r="http://schemas.openxmlformats.org/officeDocument/2006/relationships" xmlns:m="http://schemas.openxmlformats.org/officeDocument/2006/math" xmlns:v="urn:schemas-microsoft-com:vml" xmlns:wp14="http://schemas.microsoft.com/office/word/2010/wordprocessingDrawing" xmlns:wp="http://schemas.openxmlformats.org/drawingml/2006/wordprocessingDrawing" xmlns:w10="urn:schemas-microsoft-com:office:word" xmlns:w="http://schemas.openxmlformats.org/wordprocessingml/2006/main" xmlns:w14="http://schemas.microsoft.com/office/word/2010/wordml" xmlns:w15="http://schemas.microsoft.com/office/word/2012/wordml" xmlns:w16cex="http://schemas.microsoft.com/office/word/2018/wordml/cex" xmlns:w16cid="http://schemas.microsoft.com/office/word/2016/wordml/cid" xmlns:w16="http://schemas.microsoft.com/office/word/2018/wordml" xmlns:w16se="http://schemas.microsoft.com/office/word/2015/wordml/symex" xmlns:wpg="http://schemas.microsoft.com/office/word/2010/wordprocessingGroup" xmlns:wpi="http://schemas.microsoft.com/office/word/2010/wordprocessingInk" xmlns:wne="http://schemas.microsoft.com/office/word/2006/wordml" xmlns:wps="http://schemas.microsoft.com/office/word/2010/wordprocessingShape" mc:Ignorable="w14 w15 w16se w16cid w16 w16cex wp14">
   <w:p>
     <w:pPr>
-      <w:pStyle w:val="Footer"/>
+      <w:pStyle w:val="a5"/>
     </w:pPr>
     <w:r>
       <w:rPr>
@@ -5682,34 +5543,18 @@
                               <w:szCs w:val="17"/>
                             </w:rPr>
                           </w:pPr>
-                          <w:bookmarkStart w:id="1" w:name="_Hlk24191091"/>
+                          <w:bookmarkStart w:id="0" w:name="_Hlk24191091"/>
                           <w:r>
                             <w:rPr>
                               <w:sz w:val="17"/>
                               <w:szCs w:val="17"/>
                             </w:rPr>
-                            <w:t xml:space="preserve">© </w:t>
-                          </w:r>
-                          <w:proofErr w:type="spellStart"/>
-                          <w:r>
-                            <w:rPr>
-                              <w:sz w:val="17"/>
-                              <w:szCs w:val="17"/>
-                            </w:rPr>
-                            <w:t>SoftUni</w:t>
-                          </w:r>
-                          <w:proofErr w:type="spellEnd"/>
-                          <w:r>
-                            <w:rPr>
-                              <w:sz w:val="17"/>
-                              <w:szCs w:val="17"/>
-                            </w:rPr>
-                            <w:t xml:space="preserve"> –</w:t>
+                            <w:t>© SoftUni –</w:t>
                           </w:r>
                           <w:hyperlink r:id="rId1" w:history="1">
                             <w:r>
                               <w:rPr>
-                                <w:rStyle w:val="Hyperlink"/>
+                                <w:rStyle w:val="a9"/>
                                 <w:sz w:val="17"/>
                                 <w:szCs w:val="17"/>
                               </w:rPr>
@@ -5724,7 +5569,7 @@
                             <w:t>. Copyrighted document. Unauthorized copy, reproduction or use is not permitted.</w:t>
                           </w:r>
                         </w:p>
-                        <w:bookmarkEnd w:id="1"/>
+                        <w:bookmarkEnd w:id="0"/>
                         <w:p>
                           <w:pPr>
                             <w:spacing w:line="240" w:lineRule="auto"/>
@@ -5953,7 +5798,7 @@
                                               <a14:useLocalDpi xmlns:a14="http://schemas.microsoft.com/office/drawing/2010/main" val="0"/>
                                             </a:ext>
                                             <a:ext uri="{837473B0-CC2E-450A-ABE3-18F120FF3D39}">
-                                              <a1611:picAttrSrcUrl xmlns:a1611="http://schemas.microsoft.com/office/drawing/2016/11/main" xmlns:w16cid="http://schemas.microsoft.com/office/word/2016/wordml/cid" xmlns:w="http://schemas.openxmlformats.org/wordprocessingml/2006/main" xmlns:w10="urn:schemas-microsoft-com:office:word" xmlns:v="urn:schemas-microsoft-com:vml" xmlns:o="urn:schemas-microsoft-com:office:office" xmlns:am3d="http://schemas.microsoft.com/office/drawing/2017/model3d" xmlns:aink="http://schemas.microsoft.com/office/drawing/2016/ink" xmlns:cx8="http://schemas.microsoft.com/office/drawing/2016/5/14/chartex" xmlns:cx7="http://schemas.microsoft.com/office/drawing/2016/5/13/chartex" xmlns:cx6="http://schemas.microsoft.com/office/drawing/2016/5/12/chartex" xmlns:cx5="http://schemas.microsoft.com/office/drawing/2016/5/11/chartex" xmlns:cx4="http://schemas.microsoft.com/office/drawing/2016/5/10/chartex" xmlns:cx3="http://schemas.microsoft.com/office/drawing/2016/5/9/chartex" xmlns:cx2="http://schemas.microsoft.com/office/drawing/2015/10/21/chartex" xmlns="" r:id="rId10"/>
+                                              <a1611:picAttrSrcUrl xmlns:a1611="http://schemas.microsoft.com/office/drawing/2016/11/main" r:id="rId10"/>
                                             </a:ext>
                                           </a:extLst>
                                         </a:blip>
@@ -6306,34 +6151,18 @@
                         <w:szCs w:val="17"/>
                       </w:rPr>
                     </w:pPr>
-                    <w:bookmarkStart w:id="2" w:name="_Hlk24191091"/>
+                    <w:bookmarkStart w:id="1" w:name="_Hlk24191091"/>
                     <w:r>
                       <w:rPr>
                         <w:sz w:val="17"/>
                         <w:szCs w:val="17"/>
                       </w:rPr>
-                      <w:t xml:space="preserve">© </w:t>
-                    </w:r>
-                    <w:proofErr w:type="spellStart"/>
-                    <w:r>
-                      <w:rPr>
-                        <w:sz w:val="17"/>
-                        <w:szCs w:val="17"/>
-                      </w:rPr>
-                      <w:t>SoftUni</w:t>
-                    </w:r>
-                    <w:proofErr w:type="spellEnd"/>
-                    <w:r>
-                      <w:rPr>
-                        <w:sz w:val="17"/>
-                        <w:szCs w:val="17"/>
-                      </w:rPr>
-                      <w:t xml:space="preserve"> –</w:t>
+                      <w:t>© SoftUni –</w:t>
                     </w:r>
                     <w:hyperlink r:id="rId21" w:history="1">
                       <w:r>
                         <w:rPr>
-                          <w:rStyle w:val="Hyperlink"/>
+                          <w:rStyle w:val="a9"/>
                           <w:sz w:val="17"/>
                           <w:szCs w:val="17"/>
                         </w:rPr>
@@ -6348,7 +6177,7 @@
                       <w:t>. Copyrighted document. Unauthorized copy, reproduction or use is not permitted.</w:t>
                     </w:r>
                   </w:p>
-                  <w:bookmarkEnd w:id="2"/>
+                  <w:bookmarkEnd w:id="1"/>
                   <w:p>
                     <w:pPr>
                       <w:spacing w:line="240" w:lineRule="auto"/>
@@ -6577,7 +6406,7 @@
                                         <a14:useLocalDpi xmlns:a14="http://schemas.microsoft.com/office/drawing/2010/main" val="0"/>
                                       </a:ext>
                                       <a:ext uri="{837473B0-CC2E-450A-ABE3-18F120FF3D39}">
-                                        <a1611:picAttrSrcUrl xmlns:a1611="http://schemas.microsoft.com/office/drawing/2016/11/main" xmlns:w16cid="http://schemas.microsoft.com/office/word/2016/wordml/cid" xmlns:w="http://schemas.openxmlformats.org/wordprocessingml/2006/main" xmlns:w10="urn:schemas-microsoft-com:office:word" xmlns:v="urn:schemas-microsoft-com:vml" xmlns:o="urn:schemas-microsoft-com:office:office" xmlns:am3d="http://schemas.microsoft.com/office/drawing/2017/model3d" xmlns:aink="http://schemas.microsoft.com/office/drawing/2016/ink" xmlns:cx8="http://schemas.microsoft.com/office/drawing/2016/5/14/chartex" xmlns:cx7="http://schemas.microsoft.com/office/drawing/2016/5/13/chartex" xmlns:cx6="http://schemas.microsoft.com/office/drawing/2016/5/12/chartex" xmlns:cx5="http://schemas.microsoft.com/office/drawing/2016/5/11/chartex" xmlns:cx4="http://schemas.microsoft.com/office/drawing/2016/5/10/chartex" xmlns:cx3="http://schemas.microsoft.com/office/drawing/2016/5/9/chartex" xmlns:cx2="http://schemas.microsoft.com/office/drawing/2015/10/21/chartex" xmlns="" r:id="rId10"/>
+                                        <a1611:picAttrSrcUrl xmlns:a1611="http://schemas.microsoft.com/office/drawing/2016/11/main" r:id="rId10"/>
                                       </a:ext>
                                     </a:extLst>
                                   </a:blip>
@@ -7045,7 +6874,7 @@
             </wp:anchor>
           </w:drawing>
         </mc:Choice>
-        <mc:Fallback xmlns:w16cid="http://schemas.microsoft.com/office/word/2016/wordml/cid" xmlns:am3d="http://schemas.microsoft.com/office/drawing/2017/model3d" xmlns:aink="http://schemas.microsoft.com/office/drawing/2016/ink" xmlns:cx8="http://schemas.microsoft.com/office/drawing/2016/5/14/chartex" xmlns:cx7="http://schemas.microsoft.com/office/drawing/2016/5/13/chartex" xmlns:cx6="http://schemas.microsoft.com/office/drawing/2016/5/12/chartex" xmlns:cx5="http://schemas.microsoft.com/office/drawing/2016/5/11/chartex" xmlns:cx4="http://schemas.microsoft.com/office/drawing/2016/5/10/chartex" xmlns:cx3="http://schemas.microsoft.com/office/drawing/2016/5/9/chartex" xmlns:cx2="http://schemas.microsoft.com/office/drawing/2015/10/21/chartex">
+        <mc:Fallback>
           <w:pict>
             <v:line w14:anchorId="7F63216B" id="Straight Connector 19" o:spid="_x0000_s1026" style="position:absolute;flip:y;z-index:251659264;visibility:visible;mso-wrap-style:square;mso-width-percent:0;mso-height-percent:0;mso-wrap-distance-left:9pt;mso-wrap-distance-top:0;mso-wrap-distance-right:9pt;mso-wrap-distance-bottom:0;mso-position-horizontal:absolute;mso-position-horizontal-relative:text;mso-position-vertical:absolute;mso-position-vertical-relative:text;mso-width-percent:0;mso-height-percent:0;mso-width-relative:page;mso-height-relative:page" from="-.1pt,5.2pt" to="520.7pt,5.2pt" o:gfxdata="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" strokecolor="#974706 [1609]" strokeweight="1pt">
               <v:stroke endcap="round"/>
@@ -7335,14 +7164,14 @@
   </w:p>
   <w:p>
     <w:pPr>
-      <w:pStyle w:val="Footer"/>
+      <w:pStyle w:val="a5"/>
     </w:pPr>
   </w:p>
 </w:ftr>
 </file>
 
 <file path=word/footnotes.xml><?xml version="1.0" encoding="utf-8"?>
-<w:footnotes xmlns:wpc="http://schemas.microsoft.com/office/word/2010/wordprocessingCanvas" xmlns:cx="http://schemas.microsoft.com/office/drawing/2014/chartex" xmlns:cx1="http://schemas.microsoft.com/office/drawing/2015/9/8/chartex" xmlns:mc="http://schemas.openxmlformats.org/markup-compatibility/2006" xmlns:o="urn:schemas-microsoft-com:office:office" xmlns:r="http://schemas.openxmlformats.org/officeDocument/2006/relationships" xmlns:m="http://schemas.openxmlformats.org/officeDocument/2006/math" xmlns:v="urn:schemas-microsoft-com:vml" xmlns:wp14="http://schemas.microsoft.com/office/word/2010/wordprocessingDrawing" xmlns:wp="http://schemas.openxmlformats.org/drawingml/2006/wordprocessingDrawing" xmlns:w10="urn:schemas-microsoft-com:office:word" xmlns:w="http://schemas.openxmlformats.org/wordprocessingml/2006/main" xmlns:w14="http://schemas.microsoft.com/office/word/2010/wordml" xmlns:w15="http://schemas.microsoft.com/office/word/2012/wordml" xmlns:w16se="http://schemas.microsoft.com/office/word/2015/wordml/symex" xmlns:wpg="http://schemas.microsoft.com/office/word/2010/wordprocessingGroup" xmlns:wpi="http://schemas.microsoft.com/office/word/2010/wordprocessingInk" xmlns:wne="http://schemas.microsoft.com/office/word/2006/wordml" xmlns:wps="http://schemas.microsoft.com/office/word/2010/wordprocessingShape" mc:Ignorable="w14 w15 w16se wp14">
+<w:footnotes xmlns:wpc="http://schemas.microsoft.com/office/word/2010/wordprocessingCanvas" xmlns:cx="http://schemas.microsoft.com/office/drawing/2014/chartex" xmlns:cx1="http://schemas.microsoft.com/office/drawing/2015/9/8/chartex" xmlns:cx2="http://schemas.microsoft.com/office/drawing/2015/10/21/chartex" xmlns:cx3="http://schemas.microsoft.com/office/drawing/2016/5/9/chartex" xmlns:cx4="http://schemas.microsoft.com/office/drawing/2016/5/10/chartex" xmlns:cx5="http://schemas.microsoft.com/office/drawing/2016/5/11/chartex" xmlns:cx6="http://schemas.microsoft.com/office/drawing/2016/5/12/chartex" xmlns:cx7="http://schemas.microsoft.com/office/drawing/2016/5/13/chartex" xmlns:cx8="http://schemas.microsoft.com/office/drawing/2016/5/14/chartex" xmlns:mc="http://schemas.openxmlformats.org/markup-compatibility/2006" xmlns:aink="http://schemas.microsoft.com/office/drawing/2016/ink" xmlns:am3d="http://schemas.microsoft.com/office/drawing/2017/model3d" xmlns:o="urn:schemas-microsoft-com:office:office" xmlns:r="http://schemas.openxmlformats.org/officeDocument/2006/relationships" xmlns:m="http://schemas.openxmlformats.org/officeDocument/2006/math" xmlns:v="urn:schemas-microsoft-com:vml" xmlns:wp14="http://schemas.microsoft.com/office/word/2010/wordprocessingDrawing" xmlns:wp="http://schemas.openxmlformats.org/drawingml/2006/wordprocessingDrawing" xmlns:w10="urn:schemas-microsoft-com:office:word" xmlns:w="http://schemas.openxmlformats.org/wordprocessingml/2006/main" xmlns:w14="http://schemas.microsoft.com/office/word/2010/wordml" xmlns:w15="http://schemas.microsoft.com/office/word/2012/wordml" xmlns:w16cex="http://schemas.microsoft.com/office/word/2018/wordml/cex" xmlns:w16cid="http://schemas.microsoft.com/office/word/2016/wordml/cid" xmlns:w16="http://schemas.microsoft.com/office/word/2018/wordml" xmlns:w16se="http://schemas.microsoft.com/office/word/2015/wordml/symex" xmlns:wpg="http://schemas.microsoft.com/office/word/2010/wordprocessingGroup" xmlns:wpi="http://schemas.microsoft.com/office/word/2010/wordprocessingInk" xmlns:wne="http://schemas.microsoft.com/office/word/2006/wordml" xmlns:wps="http://schemas.microsoft.com/office/word/2010/wordprocessingShape" mc:Ignorable="w14 w15 w16se w16cid w16 w16cex wp14">
   <w:footnote w:type="separator" w:id="-1">
     <w:p>
       <w:pPr>
@@ -7367,10 +7196,10 @@
 </file>
 
 <file path=word/header1.xml><?xml version="1.0" encoding="utf-8"?>
-<w:hdr xmlns:wpc="http://schemas.microsoft.com/office/word/2010/wordprocessingCanvas" xmlns:cx="http://schemas.microsoft.com/office/drawing/2014/chartex" xmlns:cx1="http://schemas.microsoft.com/office/drawing/2015/9/8/chartex" xmlns:mc="http://schemas.openxmlformats.org/markup-compatibility/2006" xmlns:o="urn:schemas-microsoft-com:office:office" xmlns:r="http://schemas.openxmlformats.org/officeDocument/2006/relationships" xmlns:m="http://schemas.openxmlformats.org/officeDocument/2006/math" xmlns:v="urn:schemas-microsoft-com:vml" xmlns:wp14="http://schemas.microsoft.com/office/word/2010/wordprocessingDrawing" xmlns:wp="http://schemas.openxmlformats.org/drawingml/2006/wordprocessingDrawing" xmlns:w10="urn:schemas-microsoft-com:office:word" xmlns:w="http://schemas.openxmlformats.org/wordprocessingml/2006/main" xmlns:w14="http://schemas.microsoft.com/office/word/2010/wordml" xmlns:w15="http://schemas.microsoft.com/office/word/2012/wordml" xmlns:w16se="http://schemas.microsoft.com/office/word/2015/wordml/symex" xmlns:wpg="http://schemas.microsoft.com/office/word/2010/wordprocessingGroup" xmlns:wpi="http://schemas.microsoft.com/office/word/2010/wordprocessingInk" xmlns:wne="http://schemas.microsoft.com/office/word/2006/wordml" xmlns:wps="http://schemas.microsoft.com/office/word/2010/wordprocessingShape" mc:Ignorable="w14 w15 w16se wp14">
+<w:hdr xmlns:wpc="http://schemas.microsoft.com/office/word/2010/wordprocessingCanvas" xmlns:cx="http://schemas.microsoft.com/office/drawing/2014/chartex" xmlns:cx1="http://schemas.microsoft.com/office/drawing/2015/9/8/chartex" xmlns:cx2="http://schemas.microsoft.com/office/drawing/2015/10/21/chartex" xmlns:cx3="http://schemas.microsoft.com/office/drawing/2016/5/9/chartex" xmlns:cx4="http://schemas.microsoft.com/office/drawing/2016/5/10/chartex" xmlns:cx5="http://schemas.microsoft.com/office/drawing/2016/5/11/chartex" xmlns:cx6="http://schemas.microsoft.com/office/drawing/2016/5/12/chartex" xmlns:cx7="http://schemas.microsoft.com/office/drawing/2016/5/13/chartex" xmlns:cx8="http://schemas.microsoft.com/office/drawing/2016/5/14/chartex" xmlns:mc="http://schemas.openxmlformats.org/markup-compatibility/2006" xmlns:aink="http://schemas.microsoft.com/office/drawing/2016/ink" xmlns:am3d="http://schemas.microsoft.com/office/drawing/2017/model3d" xmlns:o="urn:schemas-microsoft-com:office:office" xmlns:r="http://schemas.openxmlformats.org/officeDocument/2006/relationships" xmlns:m="http://schemas.openxmlformats.org/officeDocument/2006/math" xmlns:v="urn:schemas-microsoft-com:vml" xmlns:wp14="http://schemas.microsoft.com/office/word/2010/wordprocessingDrawing" xmlns:wp="http://schemas.openxmlformats.org/drawingml/2006/wordprocessingDrawing" xmlns:w10="urn:schemas-microsoft-com:office:word" xmlns:w="http://schemas.openxmlformats.org/wordprocessingml/2006/main" xmlns:w14="http://schemas.microsoft.com/office/word/2010/wordml" xmlns:w15="http://schemas.microsoft.com/office/word/2012/wordml" xmlns:w16cex="http://schemas.microsoft.com/office/word/2018/wordml/cex" xmlns:w16cid="http://schemas.microsoft.com/office/word/2016/wordml/cid" xmlns:w16="http://schemas.microsoft.com/office/word/2018/wordml" xmlns:w16se="http://schemas.microsoft.com/office/word/2015/wordml/symex" xmlns:wpg="http://schemas.microsoft.com/office/word/2010/wordprocessingGroup" xmlns:wpi="http://schemas.microsoft.com/office/word/2010/wordprocessingInk" xmlns:wne="http://schemas.microsoft.com/office/word/2006/wordml" xmlns:wps="http://schemas.microsoft.com/office/word/2010/wordprocessingShape" mc:Ignorable="w14 w15 w16se w16cid w16 w16cex wp14">
   <w:p>
     <w:pPr>
-      <w:pStyle w:val="Header"/>
+      <w:pStyle w:val="a3"/>
       <w:ind w:hanging="1134"/>
     </w:pPr>
   </w:p>
@@ -7378,7 +7207,7 @@
 </file>
 
 <file path=word/numbering.xml><?xml version="1.0" encoding="utf-8"?>
-<w:numbering xmlns:wpc="http://schemas.microsoft.com/office/word/2010/wordprocessingCanvas" xmlns:cx="http://schemas.microsoft.com/office/drawing/2014/chartex" xmlns:cx1="http://schemas.microsoft.com/office/drawing/2015/9/8/chartex" xmlns:mc="http://schemas.openxmlformats.org/markup-compatibility/2006" xmlns:o="urn:schemas-microsoft-com:office:office" xmlns:r="http://schemas.openxmlformats.org/officeDocument/2006/relationships" xmlns:m="http://schemas.openxmlformats.org/officeDocument/2006/math" xmlns:v="urn:schemas-microsoft-com:vml" xmlns:wp14="http://schemas.microsoft.com/office/word/2010/wordprocessingDrawing" xmlns:wp="http://schemas.openxmlformats.org/drawingml/2006/wordprocessingDrawing" xmlns:w10="urn:schemas-microsoft-com:office:word" xmlns:w="http://schemas.openxmlformats.org/wordprocessingml/2006/main" xmlns:w14="http://schemas.microsoft.com/office/word/2010/wordml" xmlns:w15="http://schemas.microsoft.com/office/word/2012/wordml" xmlns:w16se="http://schemas.microsoft.com/office/word/2015/wordml/symex" xmlns:wpg="http://schemas.microsoft.com/office/word/2010/wordprocessingGroup" xmlns:wpi="http://schemas.microsoft.com/office/word/2010/wordprocessingInk" xmlns:wne="http://schemas.microsoft.com/office/word/2006/wordml" xmlns:wps="http://schemas.microsoft.com/office/word/2010/wordprocessingShape" mc:Ignorable="w14 w15 w16se wp14">
+<w:numbering xmlns:wpc="http://schemas.microsoft.com/office/word/2010/wordprocessingCanvas" xmlns:cx="http://schemas.microsoft.com/office/drawing/2014/chartex" xmlns:cx1="http://schemas.microsoft.com/office/drawing/2015/9/8/chartex" xmlns:cx2="http://schemas.microsoft.com/office/drawing/2015/10/21/chartex" xmlns:cx3="http://schemas.microsoft.com/office/drawing/2016/5/9/chartex" xmlns:cx4="http://schemas.microsoft.com/office/drawing/2016/5/10/chartex" xmlns:cx5="http://schemas.microsoft.com/office/drawing/2016/5/11/chartex" xmlns:cx6="http://schemas.microsoft.com/office/drawing/2016/5/12/chartex" xmlns:cx7="http://schemas.microsoft.com/office/drawing/2016/5/13/chartex" xmlns:cx8="http://schemas.microsoft.com/office/drawing/2016/5/14/chartex" xmlns:mc="http://schemas.openxmlformats.org/markup-compatibility/2006" xmlns:aink="http://schemas.microsoft.com/office/drawing/2016/ink" xmlns:am3d="http://schemas.microsoft.com/office/drawing/2017/model3d" xmlns:o="urn:schemas-microsoft-com:office:office" xmlns:r="http://schemas.openxmlformats.org/officeDocument/2006/relationships" xmlns:m="http://schemas.openxmlformats.org/officeDocument/2006/math" xmlns:v="urn:schemas-microsoft-com:vml" xmlns:wp14="http://schemas.microsoft.com/office/word/2010/wordprocessingDrawing" xmlns:wp="http://schemas.openxmlformats.org/drawingml/2006/wordprocessingDrawing" xmlns:w10="urn:schemas-microsoft-com:office:word" xmlns:w="http://schemas.openxmlformats.org/wordprocessingml/2006/main" xmlns:w14="http://schemas.microsoft.com/office/word/2010/wordml" xmlns:w15="http://schemas.microsoft.com/office/word/2012/wordml" xmlns:w16cex="http://schemas.microsoft.com/office/word/2018/wordml/cex" xmlns:w16cid="http://schemas.microsoft.com/office/word/2016/wordml/cid" xmlns:w16="http://schemas.microsoft.com/office/word/2018/wordml" xmlns:w16se="http://schemas.microsoft.com/office/word/2015/wordml/symex" xmlns:wpg="http://schemas.microsoft.com/office/word/2010/wordprocessingGroup" xmlns:wpi="http://schemas.microsoft.com/office/word/2010/wordprocessingInk" xmlns:wne="http://schemas.microsoft.com/office/word/2006/wordml" xmlns:wps="http://schemas.microsoft.com/office/word/2010/wordprocessingShape" mc:Ignorable="w14 w15 w16se w16cid w16 w16cex wp14">
   <w:abstractNum w:abstractNumId="0" w15:restartNumberingAfterBreak="0">
     <w:nsid w:val="075C15F6"/>
     <w:multiLevelType w:val="hybridMultilevel"/>
@@ -8867,7 +8696,7 @@
 </file>
 
 <file path=word/styles.xml><?xml version="1.0" encoding="utf-8"?>
-<w:styles xmlns:mc="http://schemas.openxmlformats.org/markup-compatibility/2006" xmlns:r="http://schemas.openxmlformats.org/officeDocument/2006/relationships" xmlns:w="http://schemas.openxmlformats.org/wordprocessingml/2006/main" xmlns:w14="http://schemas.microsoft.com/office/word/2010/wordml" xmlns:w15="http://schemas.microsoft.com/office/word/2012/wordml" xmlns:w16se="http://schemas.microsoft.com/office/word/2015/wordml/symex" mc:Ignorable="w14 w15 w16se">
+<w:styles xmlns:mc="http://schemas.openxmlformats.org/markup-compatibility/2006" xmlns:r="http://schemas.openxmlformats.org/officeDocument/2006/relationships" xmlns:w="http://schemas.openxmlformats.org/wordprocessingml/2006/main" xmlns:w14="http://schemas.microsoft.com/office/word/2010/wordml" xmlns:w15="http://schemas.microsoft.com/office/word/2012/wordml" xmlns:w16cex="http://schemas.microsoft.com/office/word/2018/wordml/cex" xmlns:w16cid="http://schemas.microsoft.com/office/word/2016/wordml/cid" xmlns:w16="http://schemas.microsoft.com/office/word/2018/wordml" xmlns:w16se="http://schemas.microsoft.com/office/word/2015/wordml/symex" mc:Ignorable="w14 w15 w16se w16cid w16 w16cex">
   <w:docDefaults>
     <w:rPrDefault>
       <w:rPr>
@@ -8883,7 +8712,7 @@
       </w:pPr>
     </w:pPrDefault>
   </w:docDefaults>
-  <w:latentStyles w:defLockedState="0" w:defUIPriority="99" w:defSemiHidden="0" w:defUnhideWhenUsed="0" w:defQFormat="0" w:count="371">
+  <w:latentStyles w:defLockedState="0" w:defUIPriority="99" w:defSemiHidden="0" w:defUnhideWhenUsed="0" w:defQFormat="0" w:count="376">
     <w:lsdException w:name="Normal" w:uiPriority="0" w:qFormat="1"/>
     <w:lsdException w:name="heading 1" w:uiPriority="9" w:qFormat="1"/>
     <w:lsdException w:name="heading 2" w:semiHidden="1" w:uiPriority="9" w:unhideWhenUsed="1" w:qFormat="1"/>
@@ -8989,7 +8818,6 @@
     <w:lsdException w:name="HTML Sample" w:semiHidden="1" w:unhideWhenUsed="1"/>
     <w:lsdException w:name="HTML Typewriter" w:semiHidden="1" w:unhideWhenUsed="1"/>
     <w:lsdException w:name="HTML Variable" w:semiHidden="1" w:unhideWhenUsed="1"/>
-    <w:lsdException w:name="Normal Table" w:semiHidden="1" w:unhideWhenUsed="1"/>
     <w:lsdException w:name="annotation subject" w:semiHidden="1" w:unhideWhenUsed="1"/>
     <w:lsdException w:name="No List" w:semiHidden="1" w:unhideWhenUsed="1"/>
     <w:lsdException w:name="Outline List 1" w:semiHidden="1" w:unhideWhenUsed="1"/>
@@ -9032,11 +8860,8 @@
     <w:lsdException w:name="Table Contemporary" w:semiHidden="1" w:unhideWhenUsed="1"/>
     <w:lsdException w:name="Table Elegant" w:semiHidden="1" w:unhideWhenUsed="1"/>
     <w:lsdException w:name="Table Professional" w:semiHidden="1" w:unhideWhenUsed="1"/>
-    <w:lsdException w:name="Table Subtle 1" w:semiHidden="1" w:unhideWhenUsed="1"/>
     <w:lsdException w:name="Table Subtle 2" w:semiHidden="1" w:unhideWhenUsed="1"/>
     <w:lsdException w:name="Table Web 1" w:semiHidden="1" w:unhideWhenUsed="1"/>
-    <w:lsdException w:name="Table Web 2" w:semiHidden="1" w:unhideWhenUsed="1"/>
-    <w:lsdException w:name="Table Web 3" w:semiHidden="1" w:unhideWhenUsed="1"/>
     <w:lsdException w:name="Balloon Text" w:semiHidden="1" w:unhideWhenUsed="1"/>
     <w:lsdException w:name="Table Grid" w:uiPriority="59"/>
     <w:lsdException w:name="Table Theme" w:semiHidden="1" w:unhideWhenUsed="1"/>
@@ -9255,8 +9080,13 @@
     <w:lsdException w:name="List Table 5 Dark Accent 6" w:uiPriority="50"/>
     <w:lsdException w:name="List Table 6 Colorful Accent 6" w:uiPriority="51"/>
     <w:lsdException w:name="List Table 7 Colorful Accent 6" w:uiPriority="52"/>
+    <w:lsdException w:name="Mention" w:semiHidden="1" w:unhideWhenUsed="1"/>
+    <w:lsdException w:name="Smart Hyperlink" w:semiHidden="1" w:unhideWhenUsed="1"/>
+    <w:lsdException w:name="Hashtag" w:semiHidden="1" w:unhideWhenUsed="1"/>
+    <w:lsdException w:name="Unresolved Mention" w:semiHidden="1" w:unhideWhenUsed="1"/>
+    <w:lsdException w:name="Smart Link" w:semiHidden="1" w:unhideWhenUsed="1"/>
   </w:latentStyles>
-  <w:style w:type="paragraph" w:default="1" w:styleId="Normal">
+  <w:style w:type="paragraph" w:default="1" w:styleId="a">
     <w:name w:val="Normal"/>
     <w:qFormat/>
     <w:rsid w:val="00C3509E"/>
@@ -9264,11 +9094,11 @@
       <w:spacing w:before="80" w:after="120"/>
     </w:pPr>
   </w:style>
-  <w:style w:type="paragraph" w:styleId="Heading1">
+  <w:style w:type="paragraph" w:styleId="1">
     <w:name w:val="heading 1"/>
-    <w:basedOn w:val="Normal"/>
-    <w:next w:val="Normal"/>
-    <w:link w:val="Heading1Char"/>
+    <w:basedOn w:val="a"/>
+    <w:next w:val="a"/>
+    <w:link w:val="10"/>
     <w:uiPriority w:val="9"/>
     <w:qFormat/>
     <w:rsid w:val="009254B7"/>
@@ -9286,11 +9116,11 @@
       <w:szCs w:val="32"/>
     </w:rPr>
   </w:style>
-  <w:style w:type="paragraph" w:styleId="Heading2">
+  <w:style w:type="paragraph" w:styleId="2">
     <w:name w:val="heading 2"/>
-    <w:basedOn w:val="Normal"/>
-    <w:next w:val="Normal"/>
-    <w:link w:val="Heading2Char"/>
+    <w:basedOn w:val="a"/>
+    <w:next w:val="a"/>
+    <w:link w:val="20"/>
     <w:uiPriority w:val="9"/>
     <w:qFormat/>
     <w:rsid w:val="009B5539"/>
@@ -9309,11 +9139,11 @@
       <w:szCs w:val="36"/>
     </w:rPr>
   </w:style>
-  <w:style w:type="paragraph" w:styleId="Heading3">
+  <w:style w:type="paragraph" w:styleId="3">
     <w:name w:val="heading 3"/>
-    <w:basedOn w:val="Normal"/>
-    <w:next w:val="Normal"/>
-    <w:link w:val="Heading3Char"/>
+    <w:basedOn w:val="a"/>
+    <w:next w:val="a"/>
+    <w:link w:val="30"/>
     <w:uiPriority w:val="9"/>
     <w:unhideWhenUsed/>
     <w:qFormat/>
@@ -9332,11 +9162,11 @@
       <w:szCs w:val="32"/>
     </w:rPr>
   </w:style>
-  <w:style w:type="paragraph" w:styleId="Heading4">
+  <w:style w:type="paragraph" w:styleId="4">
     <w:name w:val="heading 4"/>
-    <w:basedOn w:val="Normal"/>
-    <w:next w:val="Normal"/>
-    <w:link w:val="Heading4Char"/>
+    <w:basedOn w:val="a"/>
+    <w:next w:val="a"/>
+    <w:link w:val="40"/>
     <w:uiPriority w:val="9"/>
     <w:unhideWhenUsed/>
     <w:qFormat/>
@@ -9355,11 +9185,11 @@
       <w:sz w:val="28"/>
     </w:rPr>
   </w:style>
-  <w:style w:type="paragraph" w:styleId="Heading5">
+  <w:style w:type="paragraph" w:styleId="5">
     <w:name w:val="heading 5"/>
-    <w:basedOn w:val="Normal"/>
-    <w:next w:val="Normal"/>
-    <w:link w:val="Heading5Char"/>
+    <w:basedOn w:val="a"/>
+    <w:next w:val="a"/>
+    <w:link w:val="50"/>
     <w:uiPriority w:val="9"/>
     <w:semiHidden/>
     <w:unhideWhenUsed/>
@@ -9377,13 +9207,13 @@
       <w:color w:val="B2500E"/>
     </w:rPr>
   </w:style>
-  <w:style w:type="character" w:default="1" w:styleId="DefaultParagraphFont">
+  <w:style w:type="character" w:default="1" w:styleId="a0">
     <w:name w:val="Default Paragraph Font"/>
     <w:uiPriority w:val="1"/>
     <w:semiHidden/>
     <w:unhideWhenUsed/>
   </w:style>
-  <w:style w:type="table" w:default="1" w:styleId="TableNormal">
+  <w:style w:type="table" w:default="1" w:styleId="a1">
     <w:name w:val="Normal Table"/>
     <w:uiPriority w:val="99"/>
     <w:semiHidden/>
@@ -9398,16 +9228,16 @@
       </w:tblCellMar>
     </w:tblPr>
   </w:style>
-  <w:style w:type="numbering" w:default="1" w:styleId="NoList">
+  <w:style w:type="numbering" w:default="1" w:styleId="a2">
     <w:name w:val="No List"/>
     <w:uiPriority w:val="99"/>
     <w:semiHidden/>
     <w:unhideWhenUsed/>
   </w:style>
-  <w:style w:type="paragraph" w:styleId="Header">
+  <w:style w:type="paragraph" w:styleId="a3">
     <w:name w:val="header"/>
-    <w:basedOn w:val="Normal"/>
-    <w:link w:val="HeaderChar"/>
+    <w:basedOn w:val="a"/>
+    <w:link w:val="a4"/>
     <w:uiPriority w:val="99"/>
     <w:unhideWhenUsed/>
     <w:rsid w:val="008068A2"/>
@@ -9419,17 +9249,17 @@
       <w:spacing w:after="0" w:line="240" w:lineRule="auto"/>
     </w:pPr>
   </w:style>
-  <w:style w:type="character" w:customStyle="1" w:styleId="HeaderChar">
-    <w:name w:val="Header Char"/>
-    <w:basedOn w:val="DefaultParagraphFont"/>
-    <w:link w:val="Header"/>
+  <w:style w:type="character" w:customStyle="1" w:styleId="a4">
+    <w:name w:val="Горен колонтитул Знак"/>
+    <w:basedOn w:val="a0"/>
+    <w:link w:val="a3"/>
     <w:uiPriority w:val="99"/>
     <w:rsid w:val="008068A2"/>
   </w:style>
-  <w:style w:type="paragraph" w:styleId="Footer">
+  <w:style w:type="paragraph" w:styleId="a5">
     <w:name w:val="footer"/>
-    <w:basedOn w:val="Normal"/>
-    <w:link w:val="FooterChar"/>
+    <w:basedOn w:val="a"/>
+    <w:link w:val="a6"/>
     <w:uiPriority w:val="99"/>
     <w:unhideWhenUsed/>
     <w:rsid w:val="008068A2"/>
@@ -9441,17 +9271,17 @@
       <w:spacing w:after="0" w:line="240" w:lineRule="auto"/>
     </w:pPr>
   </w:style>
-  <w:style w:type="character" w:customStyle="1" w:styleId="FooterChar">
-    <w:name w:val="Footer Char"/>
-    <w:basedOn w:val="DefaultParagraphFont"/>
-    <w:link w:val="Footer"/>
+  <w:style w:type="character" w:customStyle="1" w:styleId="a6">
+    <w:name w:val="Долен колонтитул Знак"/>
+    <w:basedOn w:val="a0"/>
+    <w:link w:val="a5"/>
     <w:uiPriority w:val="99"/>
     <w:rsid w:val="008068A2"/>
   </w:style>
-  <w:style w:type="paragraph" w:styleId="BalloonText">
+  <w:style w:type="paragraph" w:styleId="a7">
     <w:name w:val="Balloon Text"/>
-    <w:basedOn w:val="Normal"/>
-    <w:link w:val="BalloonTextChar"/>
+    <w:basedOn w:val="a"/>
+    <w:link w:val="a8"/>
     <w:uiPriority w:val="99"/>
     <w:semiHidden/>
     <w:unhideWhenUsed/>
@@ -9465,10 +9295,10 @@
       <w:szCs w:val="16"/>
     </w:rPr>
   </w:style>
-  <w:style w:type="character" w:customStyle="1" w:styleId="BalloonTextChar">
-    <w:name w:val="Balloon Text Char"/>
-    <w:basedOn w:val="DefaultParagraphFont"/>
-    <w:link w:val="BalloonText"/>
+  <w:style w:type="character" w:customStyle="1" w:styleId="a8">
+    <w:name w:val="Изнесен текст Знак"/>
+    <w:basedOn w:val="a0"/>
+    <w:link w:val="a7"/>
     <w:uiPriority w:val="99"/>
     <w:semiHidden/>
     <w:rsid w:val="00564D7B"/>
@@ -9478,9 +9308,9 @@
       <w:szCs w:val="16"/>
     </w:rPr>
   </w:style>
-  <w:style w:type="character" w:styleId="Hyperlink">
+  <w:style w:type="character" w:styleId="a9">
     <w:name w:val="Hyperlink"/>
-    <w:basedOn w:val="DefaultParagraphFont"/>
+    <w:basedOn w:val="a0"/>
     <w:uiPriority w:val="99"/>
     <w:unhideWhenUsed/>
     <w:rsid w:val="0079324A"/>
@@ -9489,10 +9319,10 @@
       <w:u w:val="single"/>
     </w:rPr>
   </w:style>
-  <w:style w:type="character" w:customStyle="1" w:styleId="Heading1Char">
-    <w:name w:val="Heading 1 Char"/>
-    <w:basedOn w:val="DefaultParagraphFont"/>
-    <w:link w:val="Heading1"/>
+  <w:style w:type="character" w:customStyle="1" w:styleId="10">
+    <w:name w:val="Заглавие 1 Знак"/>
+    <w:basedOn w:val="a0"/>
+    <w:link w:val="1"/>
     <w:uiPriority w:val="9"/>
     <w:rsid w:val="009254B7"/>
     <w:rPr>
@@ -9503,10 +9333,10 @@
       <w:szCs w:val="32"/>
     </w:rPr>
   </w:style>
-  <w:style w:type="character" w:customStyle="1" w:styleId="Heading2Char">
-    <w:name w:val="Heading 2 Char"/>
-    <w:basedOn w:val="DefaultParagraphFont"/>
-    <w:link w:val="Heading2"/>
+  <w:style w:type="character" w:customStyle="1" w:styleId="20">
+    <w:name w:val="Заглавие 2 Знак"/>
+    <w:basedOn w:val="a0"/>
+    <w:link w:val="2"/>
     <w:uiPriority w:val="9"/>
     <w:rsid w:val="009B5539"/>
     <w:rPr>
@@ -9518,9 +9348,9 @@
       <w:szCs w:val="36"/>
     </w:rPr>
   </w:style>
-  <w:style w:type="paragraph" w:styleId="NormalWeb">
+  <w:style w:type="paragraph" w:styleId="aa">
     <w:name w:val="Normal (Web)"/>
-    <w:basedOn w:val="Normal"/>
+    <w:basedOn w:val="a"/>
     <w:uiPriority w:val="99"/>
     <w:semiHidden/>
     <w:unhideWhenUsed/>
@@ -9534,10 +9364,10 @@
       <w:szCs w:val="24"/>
     </w:rPr>
   </w:style>
-  <w:style w:type="character" w:styleId="Strong">
+  <w:style w:type="character" w:styleId="ab">
     <w:name w:val="Strong"/>
     <w:aliases w:val="Example Test"/>
-    <w:basedOn w:val="DefaultParagraphFont"/>
+    <w:basedOn w:val="a0"/>
     <w:uiPriority w:val="22"/>
     <w:qFormat/>
     <w:rsid w:val="00524789"/>
@@ -9546,10 +9376,10 @@
       <w:bCs/>
     </w:rPr>
   </w:style>
-  <w:style w:type="character" w:customStyle="1" w:styleId="Heading3Char">
-    <w:name w:val="Heading 3 Char"/>
-    <w:basedOn w:val="DefaultParagraphFont"/>
-    <w:link w:val="Heading3"/>
+  <w:style w:type="character" w:customStyle="1" w:styleId="30">
+    <w:name w:val="Заглавие 3 Знак"/>
+    <w:basedOn w:val="a0"/>
+    <w:link w:val="3"/>
     <w:uiPriority w:val="9"/>
     <w:rsid w:val="008C5930"/>
     <w:rPr>
@@ -9560,10 +9390,10 @@
       <w:szCs w:val="32"/>
     </w:rPr>
   </w:style>
-  <w:style w:type="character" w:customStyle="1" w:styleId="Heading4Char">
-    <w:name w:val="Heading 4 Char"/>
-    <w:basedOn w:val="DefaultParagraphFont"/>
-    <w:link w:val="Heading4"/>
+  <w:style w:type="character" w:customStyle="1" w:styleId="40">
+    <w:name w:val="Заглавие 4 Знак"/>
+    <w:basedOn w:val="a0"/>
+    <w:link w:val="4"/>
     <w:uiPriority w:val="9"/>
     <w:rsid w:val="008C5930"/>
     <w:rPr>
@@ -9574,10 +9404,10 @@
       <w:sz w:val="28"/>
     </w:rPr>
   </w:style>
-  <w:style w:type="paragraph" w:styleId="ListParagraph">
+  <w:style w:type="paragraph" w:styleId="ac">
     <w:name w:val="List Paragraph"/>
-    <w:basedOn w:val="Normal"/>
-    <w:link w:val="ListParagraphChar"/>
+    <w:basedOn w:val="a"/>
+    <w:link w:val="ad"/>
     <w:uiPriority w:val="34"/>
     <w:qFormat/>
     <w:rsid w:val="008617B5"/>
@@ -9586,9 +9416,9 @@
       <w:contextualSpacing/>
     </w:pPr>
   </w:style>
-  <w:style w:type="character" w:styleId="FollowedHyperlink">
+  <w:style w:type="character" w:styleId="ae">
     <w:name w:val="FollowedHyperlink"/>
-    <w:basedOn w:val="DefaultParagraphFont"/>
+    <w:basedOn w:val="a0"/>
     <w:uiPriority w:val="99"/>
     <w:semiHidden/>
     <w:unhideWhenUsed/>
@@ -9598,10 +9428,10 @@
       <w:u w:val="single"/>
     </w:rPr>
   </w:style>
-  <w:style w:type="character" w:customStyle="1" w:styleId="Heading5Char">
-    <w:name w:val="Heading 5 Char"/>
-    <w:basedOn w:val="DefaultParagraphFont"/>
-    <w:link w:val="Heading5"/>
+  <w:style w:type="character" w:customStyle="1" w:styleId="50">
+    <w:name w:val="Заглавие 5 Знак"/>
+    <w:basedOn w:val="a0"/>
+    <w:link w:val="5"/>
     <w:uiPriority w:val="9"/>
     <w:semiHidden/>
     <w:rsid w:val="008C5930"/>
@@ -9613,7 +9443,7 @@
   </w:style>
   <w:style w:type="paragraph" w:customStyle="1" w:styleId="Code">
     <w:name w:val="Code"/>
-    <w:basedOn w:val="Normal"/>
+    <w:basedOn w:val="a"/>
     <w:link w:val="CodeChar"/>
     <w:qFormat/>
     <w:rsid w:val="008063E1"/>
@@ -9625,7 +9455,7 @@
   </w:style>
   <w:style w:type="character" w:customStyle="1" w:styleId="CodeChar">
     <w:name w:val="Code Char"/>
-    <w:basedOn w:val="DefaultParagraphFont"/>
+    <w:basedOn w:val="a0"/>
     <w:link w:val="Code"/>
     <w:qFormat/>
     <w:rsid w:val="008063E1"/>
@@ -9635,9 +9465,9 @@
       <w:noProof/>
     </w:rPr>
   </w:style>
-  <w:style w:type="table" w:styleId="TableGrid">
+  <w:style w:type="table" w:styleId="af">
     <w:name w:val="Table Grid"/>
-    <w:basedOn w:val="TableNormal"/>
+    <w:basedOn w:val="a1"/>
     <w:uiPriority w:val="59"/>
     <w:rsid w:val="00763912"/>
     <w:pPr>
@@ -9656,12 +9486,12 @@
   </w:style>
   <w:style w:type="character" w:customStyle="1" w:styleId="tgc">
     <w:name w:val="_tgc"/>
-    <w:basedOn w:val="DefaultParagraphFont"/>
+    <w:basedOn w:val="a0"/>
     <w:rsid w:val="00D8395C"/>
   </w:style>
   <w:style w:type="paragraph" w:customStyle="1" w:styleId="Index">
     <w:name w:val="Index"/>
-    <w:basedOn w:val="Normal"/>
+    <w:basedOn w:val="a"/>
     <w:qFormat/>
     <w:rsid w:val="005054C7"/>
     <w:pPr>
@@ -9672,17 +9502,17 @@
       <w:rFonts w:cs="FreeSans"/>
     </w:rPr>
   </w:style>
-  <w:style w:type="character" w:customStyle="1" w:styleId="ListParagraphChar">
-    <w:name w:val="List Paragraph Char"/>
-    <w:basedOn w:val="DefaultParagraphFont"/>
-    <w:link w:val="ListParagraph"/>
+  <w:style w:type="character" w:customStyle="1" w:styleId="ad">
+    <w:name w:val="Списък на абзаци Знак"/>
+    <w:basedOn w:val="a0"/>
+    <w:link w:val="ac"/>
     <w:uiPriority w:val="34"/>
     <w:qFormat/>
     <w:rsid w:val="005054C7"/>
   </w:style>
   <w:style w:type="character" w:customStyle="1" w:styleId="InternetLink">
     <w:name w:val="Internet Link"/>
-    <w:basedOn w:val="DefaultParagraphFont"/>
+    <w:basedOn w:val="a0"/>
     <w:uiPriority w:val="99"/>
     <w:unhideWhenUsed/>
     <w:rsid w:val="005054C7"/>
@@ -9691,12 +9521,12 @@
       <w:u w:val="single"/>
     </w:rPr>
   </w:style>
-  <w:style w:type="paragraph" w:styleId="Title">
+  <w:style w:type="paragraph" w:styleId="af0">
     <w:name w:val="Title"/>
     <w:aliases w:val="Example Test Caption"/>
-    <w:basedOn w:val="Normal"/>
-    <w:next w:val="Normal"/>
-    <w:link w:val="TitleChar"/>
+    <w:basedOn w:val="a"/>
+    <w:next w:val="a"/>
+    <w:link w:val="af1"/>
     <w:uiPriority w:val="10"/>
     <w:qFormat/>
     <w:rsid w:val="00E66B1C"/>
@@ -9713,11 +9543,11 @@
       <w:lang w:val="bg-BG"/>
     </w:rPr>
   </w:style>
-  <w:style w:type="character" w:customStyle="1" w:styleId="TitleChar">
-    <w:name w:val="Title Char"/>
-    <w:aliases w:val="Example Test Caption Char"/>
-    <w:basedOn w:val="DefaultParagraphFont"/>
-    <w:link w:val="Title"/>
+  <w:style w:type="character" w:customStyle="1" w:styleId="af1">
+    <w:name w:val="Заглавие Знак"/>
+    <w:aliases w:val="Example Test Caption Знак"/>
+    <w:basedOn w:val="a0"/>
+    <w:link w:val="af0"/>
     <w:uiPriority w:val="10"/>
     <w:rsid w:val="00E66B1C"/>
     <w:rPr>

</xml_diff>